<commit_message>
Documentation fixes and pdf generated
</commit_message>
<xml_diff>
--- a/NN Design.docx
+++ b/NN Design.docx
@@ -40,6 +40,7 @@
     <w:p>
       <w:pPr>
         <w:pStyle w:val="Ttulo2"/>
+        <w:jc w:val="right"/>
         <w:rPr>
           <w:rFonts w:eastAsia="Calibri"/>
           <w:lang w:val="en-US"/>
@@ -81,6 +82,7 @@
     <w:p>
       <w:pPr>
         <w:pStyle w:val="Ttulo2"/>
+        <w:jc w:val="right"/>
         <w:rPr>
           <w:lang w:val="en-US"/>
         </w:rPr>
@@ -120,6 +122,7 @@
     </w:p>
     <w:p>
       <w:pPr>
+        <w:ind w:firstLine="708"/>
         <w:jc w:val="both"/>
         <w:rPr>
           <w:lang w:val="en-US" w:eastAsia="es-MX"/>
@@ -129,7 +132,19 @@
         <w:rPr>
           <w:lang w:val="en-US" w:eastAsia="es-MX"/>
         </w:rPr>
-        <w:tab/>
+        <w:t>This Neural Network is designed to learn to imitate any two variables continuous f</w:t>
+      </w:r>
+      <w:r>
+        <w:rPr>
+          <w:lang w:val="en-US" w:eastAsia="es-MX"/>
+        </w:rPr>
+        <w:t>unction for a determined domain</w:t>
+      </w:r>
+      <w:r>
+        <w:rPr>
+          <w:lang w:val="en-US" w:eastAsia="es-MX"/>
+        </w:rPr>
+        <w:t>.</w:t>
       </w:r>
     </w:p>
     <w:p>
@@ -180,7 +195,25 @@
         <w:rPr>
           <w:lang w:val="en-US" w:eastAsia="es-MX"/>
         </w:rPr>
-        <w:t>app:</w:t>
+        <w:t xml:space="preserve">Function Neural Network </w:t>
+      </w:r>
+      <w:r>
+        <w:rPr>
+          <w:lang w:val="en-US" w:eastAsia="es-MX"/>
+        </w:rPr>
+        <w:t>app</w:t>
+      </w:r>
+      <w:r>
+        <w:rPr>
+          <w:lang w:val="en-US" w:eastAsia="es-MX"/>
+        </w:rPr>
+        <w:t>lication</w:t>
+      </w:r>
+      <w:r>
+        <w:rPr>
+          <w:lang w:val="en-US" w:eastAsia="es-MX"/>
+        </w:rPr>
+        <w:t>:</w:t>
       </w:r>
     </w:p>
     <w:p>
@@ -283,6 +316,7 @@
     </w:p>
     <w:p>
       <w:pPr>
+        <w:pStyle w:val="Ttulo2"/>
         <w:jc w:val="both"/>
         <w:rPr>
           <w:lang w:val="en-US" w:eastAsia="es-MX"/>
@@ -293,11 +327,11 @@
           <w:lang w:val="en-US" w:eastAsia="es-MX"/>
         </w:rPr>
         <w:tab/>
+        <w:t>First hidden layer</w:t>
       </w:r>
     </w:p>
     <w:p>
       <w:pPr>
-        <w:pStyle w:val="Ttulo2"/>
         <w:jc w:val="both"/>
         <w:rPr>
           <w:lang w:val="en-US" w:eastAsia="es-MX"/>
@@ -308,71 +342,122 @@
           <w:lang w:val="en-US" w:eastAsia="es-MX"/>
         </w:rPr>
         <w:tab/>
-        <w:t>First hidden layer</w:t>
+        <w:t>The first hidden layer acts a</w:t>
+      </w:r>
+      <w:r>
+        <w:rPr>
+          <w:lang w:val="en-US" w:eastAsia="es-MX"/>
+        </w:rPr>
+        <w:t>s</w:t>
+      </w:r>
+      <w:r>
+        <w:rPr>
+          <w:lang w:val="en-US" w:eastAsia="es-MX"/>
+        </w:rPr>
+        <w:t xml:space="preserve"> </w:t>
+      </w:r>
+      <w:r>
+        <w:rPr>
+          <w:lang w:val="en-US" w:eastAsia="es-MX"/>
+        </w:rPr>
+        <w:t>a</w:t>
+      </w:r>
+      <w:r>
+        <w:rPr>
+          <w:lang w:val="en-US" w:eastAsia="es-MX"/>
+        </w:rPr>
+        <w:t xml:space="preserve"> semi input layer</w:t>
+      </w:r>
+      <w:r>
+        <w:rPr>
+          <w:lang w:val="en-US" w:eastAsia="es-MX"/>
+        </w:rPr>
+        <w:t>.</w:t>
+      </w:r>
+      <w:r>
+        <w:rPr>
+          <w:lang w:val="en-US" w:eastAsia="es-MX"/>
+        </w:rPr>
+        <w:t xml:space="preserve"> </w:t>
+      </w:r>
+      <w:r>
+        <w:rPr>
+          <w:lang w:val="en-US" w:eastAsia="es-MX"/>
+        </w:rPr>
+        <w:t>I</w:t>
+      </w:r>
+      <w:r>
+        <w:rPr>
+          <w:lang w:val="en-US" w:eastAsia="es-MX"/>
+        </w:rPr>
+        <w:t>ts only function is to characterize somehow the values from the input layer</w:t>
+      </w:r>
+      <w:r>
+        <w:rPr>
+          <w:lang w:val="en-US" w:eastAsia="es-MX"/>
+        </w:rPr>
+        <w:t>,</w:t>
+      </w:r>
+      <w:r>
+        <w:rPr>
+          <w:lang w:val="en-US" w:eastAsia="es-MX"/>
+        </w:rPr>
+        <w:t xml:space="preserve"> given by </w:t>
+      </w:r>
+      <w:r>
+        <w:rPr>
+          <w:b/>
+          <w:lang w:val="en-US" w:eastAsia="es-MX"/>
+        </w:rPr>
+        <w:t>X1</w:t>
+      </w:r>
+      <w:r>
+        <w:rPr>
+          <w:lang w:val="en-US" w:eastAsia="es-MX"/>
+        </w:rPr>
+        <w:t xml:space="preserve"> and </w:t>
+      </w:r>
+      <w:r>
+        <w:rPr>
+          <w:b/>
+          <w:lang w:val="en-US" w:eastAsia="es-MX"/>
+        </w:rPr>
+        <w:t>X2</w:t>
+      </w:r>
+      <w:r>
+        <w:rPr>
+          <w:lang w:val="en-US" w:eastAsia="es-MX"/>
+        </w:rPr>
+        <w:t xml:space="preserve"> input values</w:t>
+      </w:r>
+      <w:r>
+        <w:rPr>
+          <w:lang w:val="en-US" w:eastAsia="es-MX"/>
+        </w:rPr>
+        <w:t>,</w:t>
+      </w:r>
+      <w:r>
+        <w:rPr>
+          <w:lang w:val="en-US" w:eastAsia="es-MX"/>
+        </w:rPr>
+        <w:t xml:space="preserve"> which must be </w:t>
+      </w:r>
+      <w:r>
+        <w:rPr>
+          <w:b/>
+          <w:lang w:val="en-US" w:eastAsia="es-MX"/>
+        </w:rPr>
+        <w:t>normalized</w:t>
+      </w:r>
+      <w:r>
+        <w:rPr>
+          <w:lang w:val="en-US" w:eastAsia="es-MX"/>
+        </w:rPr>
+        <w:t>.</w:t>
       </w:r>
     </w:p>
     <w:p>
       <w:pPr>
-        <w:jc w:val="both"/>
-        <w:rPr>
-          <w:lang w:val="en-US" w:eastAsia="es-MX"/>
-        </w:rPr>
-      </w:pPr>
-      <w:r>
-        <w:rPr>
-          <w:lang w:val="en-US" w:eastAsia="es-MX"/>
-        </w:rPr>
-        <w:tab/>
-        <w:t xml:space="preserve">The first hidden layer acts a as semi input layer, its only function is to characterize somehow the values from the input layer given by </w:t>
-      </w:r>
-      <w:r>
-        <w:rPr>
-          <w:b/>
-          <w:lang w:val="en-US" w:eastAsia="es-MX"/>
-        </w:rPr>
-        <w:t>X1</w:t>
-      </w:r>
-      <w:r>
-        <w:rPr>
-          <w:lang w:val="en-US" w:eastAsia="es-MX"/>
-        </w:rPr>
-        <w:t xml:space="preserve"> and </w:t>
-      </w:r>
-      <w:r>
-        <w:rPr>
-          <w:b/>
-          <w:lang w:val="en-US" w:eastAsia="es-MX"/>
-        </w:rPr>
-        <w:t>X2</w:t>
-      </w:r>
-      <w:r>
-        <w:rPr>
-          <w:lang w:val="en-US" w:eastAsia="es-MX"/>
-        </w:rPr>
-        <w:t xml:space="preserve"> input values</w:t>
-      </w:r>
-      <w:r>
-        <w:rPr>
-          <w:lang w:val="en-US" w:eastAsia="es-MX"/>
-        </w:rPr>
-        <w:t xml:space="preserve"> which must be </w:t>
-      </w:r>
-      <w:r>
-        <w:rPr>
-          <w:b/>
-          <w:lang w:val="en-US" w:eastAsia="es-MX"/>
-        </w:rPr>
-        <w:t>normalized</w:t>
-      </w:r>
-      <w:r>
-        <w:rPr>
-          <w:lang w:val="en-US" w:eastAsia="es-MX"/>
-        </w:rPr>
-        <w:t>.</w:t>
-      </w:r>
-    </w:p>
-    <w:p>
-      <w:pPr>
         <w:ind w:firstLine="708"/>
         <w:jc w:val="both"/>
         <w:rPr>
@@ -383,7 +468,19 @@
         <w:rPr>
           <w:lang w:val="en-US" w:eastAsia="es-MX"/>
         </w:rPr>
-        <w:t>The activation function is given by:</w:t>
+        <w:t xml:space="preserve">The activation function </w:t>
+      </w:r>
+      <w:r>
+        <w:rPr>
+          <w:lang w:val="en-US" w:eastAsia="es-MX"/>
+        </w:rPr>
+        <w:t xml:space="preserve">for this layer </w:t>
+      </w:r>
+      <w:r>
+        <w:rPr>
+          <w:lang w:val="en-US" w:eastAsia="es-MX"/>
+        </w:rPr>
+        <w:t>is given by:</w:t>
       </w:r>
     </w:p>
     <w:p>
@@ -1583,7 +1680,19 @@
           <w:lang w:val="en-US" w:eastAsia="es-MX"/>
         </w:rPr>
         <w:tab/>
-        <w:t>The second hidden is a fully connected layer and its activation function is given by:</w:t>
+        <w:t>The second hidden</w:t>
+      </w:r>
+      <w:r>
+        <w:rPr>
+          <w:lang w:val="en-US" w:eastAsia="es-MX"/>
+        </w:rPr>
+        <w:t xml:space="preserve"> layer</w:t>
+      </w:r>
+      <w:r>
+        <w:rPr>
+          <w:lang w:val="en-US" w:eastAsia="es-MX"/>
+        </w:rPr>
+        <w:t xml:space="preserve"> is a fully connected layer and its activation function is given by:</w:t>
       </w:r>
     </w:p>
     <w:p>
@@ -2416,7 +2525,31 @@
         <w:rPr>
           <w:lang w:val="en-US" w:eastAsia="es-MX"/>
         </w:rPr>
-        <w:t>The output layer is fully connected layer with only one neuron which gives the output value. The activation layer is given by:</w:t>
+        <w:t xml:space="preserve">The output layer is </w:t>
+      </w:r>
+      <w:r>
+        <w:rPr>
+          <w:lang w:val="en-US" w:eastAsia="es-MX"/>
+        </w:rPr>
+        <w:t xml:space="preserve">a </w:t>
+      </w:r>
+      <w:r>
+        <w:rPr>
+          <w:lang w:val="en-US" w:eastAsia="es-MX"/>
+        </w:rPr>
+        <w:t xml:space="preserve">fully connected layer with only one neuron which gives the output value. The activation </w:t>
+      </w:r>
+      <w:r>
+        <w:rPr>
+          <w:lang w:val="en-US" w:eastAsia="es-MX"/>
+        </w:rPr>
+        <w:t xml:space="preserve">function for this </w:t>
+      </w:r>
+      <w:r>
+        <w:rPr>
+          <w:lang w:val="en-US" w:eastAsia="es-MX"/>
+        </w:rPr>
+        <w:t>layer is given by:</w:t>
       </w:r>
     </w:p>
     <w:p>
@@ -3247,20 +3380,6 @@
         </w:rPr>
         <w:tab/>
       </w:r>
-    </w:p>
-    <w:p>
-      <w:pPr>
-        <w:jc w:val="both"/>
-        <w:rPr>
-          <w:lang w:val="en-US" w:eastAsia="es-MX"/>
-        </w:rPr>
-      </w:pPr>
-      <w:r>
-        <w:rPr>
-          <w:lang w:val="en-US" w:eastAsia="es-MX"/>
-        </w:rPr>
-        <w:tab/>
-      </w:r>
       <w:r>
         <w:rPr>
           <w:lang w:val="en-US" w:eastAsia="es-MX"/>
@@ -3271,7 +3390,19 @@
         <w:rPr>
           <w:lang w:val="en-US" w:eastAsia="es-MX"/>
         </w:rPr>
-        <w:t xml:space="preserve">supervised learning with </w:t>
+        <w:t>supervised learning</w:t>
+      </w:r>
+      <w:r>
+        <w:rPr>
+          <w:lang w:val="en-US" w:eastAsia="es-MX"/>
+        </w:rPr>
+        <w:t xml:space="preserve"> method</w:t>
+      </w:r>
+      <w:r>
+        <w:rPr>
+          <w:lang w:val="en-US" w:eastAsia="es-MX"/>
+        </w:rPr>
+        <w:t xml:space="preserve"> with </w:t>
       </w:r>
       <w:r>
         <w:rPr>
@@ -3691,16 +3822,26 @@
         <w:rPr>
           <w:lang w:val="en-US" w:eastAsia="es-MX"/>
         </w:rPr>
-        <w:t xml:space="preserve"> we use the next equation </w:t>
-      </w:r>
-      <w:proofErr w:type="gramStart"/>
-      <w:r>
-        <w:rPr>
-          <w:lang w:val="en-US" w:eastAsia="es-MX"/>
-        </w:rPr>
-        <w:t>for each new learning iteration</w:t>
-      </w:r>
-      <w:proofErr w:type="gramEnd"/>
+        <w:t xml:space="preserve"> we use the next equation for </w:t>
+      </w:r>
+      <w:r>
+        <w:rPr>
+          <w:lang w:val="en-US" w:eastAsia="es-MX"/>
+        </w:rPr>
+        <w:t>the</w:t>
+      </w:r>
+      <w:r>
+        <w:rPr>
+          <w:lang w:val="en-US" w:eastAsia="es-MX"/>
+        </w:rPr>
+        <w:t xml:space="preserve"> learning iteration</w:t>
+      </w:r>
+      <w:r>
+        <w:rPr>
+          <w:lang w:val="en-US" w:eastAsia="es-MX"/>
+        </w:rPr>
+        <w:t>s</w:t>
+      </w:r>
       <w:r>
         <w:rPr>
           <w:lang w:val="en-US" w:eastAsia="es-MX"/>
@@ -5547,16 +5688,28 @@
         <w:rPr>
           <w:lang w:val="en-US" w:eastAsia="es-MX"/>
         </w:rPr>
-        <w:t xml:space="preserve"> we use the next equation </w:t>
-      </w:r>
-      <w:proofErr w:type="gramStart"/>
-      <w:r>
-        <w:rPr>
-          <w:lang w:val="en-US" w:eastAsia="es-MX"/>
-        </w:rPr>
-        <w:t>for each new learning iteration</w:t>
-      </w:r>
-      <w:proofErr w:type="gramEnd"/>
+        <w:t xml:space="preserve"> we use the next equation for </w:t>
+      </w:r>
+      <w:r>
+        <w:rPr>
+          <w:lang w:val="en-US" w:eastAsia="es-MX"/>
+        </w:rPr>
+        <w:t>the</w:t>
+      </w:r>
+      <w:r>
+        <w:rPr>
+          <w:lang w:val="en-US" w:eastAsia="es-MX"/>
+        </w:rPr>
+        <w:t xml:space="preserve"> learning iteration</w:t>
+      </w:r>
+      <w:r>
+        <w:rPr>
+          <w:lang w:val="en-US" w:eastAsia="es-MX"/>
+        </w:rPr>
+        <w:t>s</w:t>
+      </w:r>
+      <w:bookmarkStart w:id="0" w:name="_GoBack"/>
+      <w:bookmarkEnd w:id="0"/>
       <w:r>
         <w:rPr>
           <w:lang w:val="en-US" w:eastAsia="es-MX"/>
@@ -5845,12 +5998,21 @@
           <w:lang w:val="en-US" w:eastAsia="es-MX"/>
         </w:rPr>
       </w:pPr>
-      <w:r>
-        <w:rPr>
-          <w:rFonts w:eastAsiaTheme="minorEastAsia"/>
-          <w:lang w:val="en-US" w:eastAsia="es-MX"/>
-        </w:rPr>
-        <w:t xml:space="preserve">where </w:t>
+      <w:proofErr w:type="gramStart"/>
+      <w:r>
+        <w:rPr>
+          <w:rFonts w:eastAsiaTheme="minorEastAsia"/>
+          <w:lang w:val="en-US" w:eastAsia="es-MX"/>
+        </w:rPr>
+        <w:t>where</w:t>
+      </w:r>
+      <w:proofErr w:type="gramEnd"/>
+      <w:r>
+        <w:rPr>
+          <w:rFonts w:eastAsiaTheme="minorEastAsia"/>
+          <w:lang w:val="en-US" w:eastAsia="es-MX"/>
+        </w:rPr>
+        <w:t xml:space="preserve"> </w:t>
       </w:r>
       <m:oMath>
         <m:r>
@@ -5878,8 +6040,6 @@
           <w:t>gradient factor</w:t>
         </w:r>
       </w:hyperlink>
-      <w:bookmarkStart w:id="0" w:name="_GoBack"/>
-      <w:bookmarkEnd w:id="0"/>
       <w:r>
         <w:rPr>
           <w:rFonts w:eastAsiaTheme="minorEastAsia"/>
@@ -7310,7 +7470,6 @@
         <w:rPr>
           <w:lang w:val="en-US" w:eastAsia="es-MX"/>
         </w:rPr>
-        <w:lastRenderedPageBreak/>
         <w:t xml:space="preserve">Adjusting </w:t>
       </w:r>
       <w:r>
@@ -7426,16 +7585,26 @@
         <w:rPr>
           <w:lang w:val="en-US" w:eastAsia="es-MX"/>
         </w:rPr>
-        <w:t xml:space="preserve"> we use the next equation </w:t>
-      </w:r>
-      <w:proofErr w:type="gramStart"/>
-      <w:r>
-        <w:rPr>
-          <w:lang w:val="en-US" w:eastAsia="es-MX"/>
-        </w:rPr>
-        <w:t>for each new learning iteration</w:t>
-      </w:r>
-      <w:proofErr w:type="gramEnd"/>
+        <w:t xml:space="preserve"> we use the next equation for </w:t>
+      </w:r>
+      <w:r>
+        <w:rPr>
+          <w:lang w:val="en-US" w:eastAsia="es-MX"/>
+        </w:rPr>
+        <w:t>the</w:t>
+      </w:r>
+      <w:r>
+        <w:rPr>
+          <w:lang w:val="en-US" w:eastAsia="es-MX"/>
+        </w:rPr>
+        <w:t xml:space="preserve"> learning iteration</w:t>
+      </w:r>
+      <w:r>
+        <w:rPr>
+          <w:lang w:val="en-US" w:eastAsia="es-MX"/>
+        </w:rPr>
+        <w:t>s</w:t>
+      </w:r>
       <w:r>
         <w:rPr>
           <w:lang w:val="en-US" w:eastAsia="es-MX"/>
@@ -7763,23 +7932,7 @@
             <w:rFonts w:eastAsiaTheme="minorEastAsia"/>
             <w:lang w:val="en-US" w:eastAsia="es-MX"/>
           </w:rPr>
-          <w:t>gradien</w:t>
-        </w:r>
-        <w:r>
-          <w:rPr>
-            <w:rStyle w:val="Hipervnculo"/>
-            <w:rFonts w:eastAsiaTheme="minorEastAsia"/>
-            <w:lang w:val="en-US" w:eastAsia="es-MX"/>
-          </w:rPr>
-          <w:t>t</w:t>
-        </w:r>
-        <w:r>
-          <w:rPr>
-            <w:rStyle w:val="Hipervnculo"/>
-            <w:rFonts w:eastAsiaTheme="minorEastAsia"/>
-            <w:lang w:val="en-US" w:eastAsia="es-MX"/>
-          </w:rPr>
-          <w:t xml:space="preserve"> factor</w:t>
+          <w:t>gradient factor</w:t>
         </w:r>
       </w:hyperlink>
       <w:r>
@@ -9937,16 +10090,26 @@
         <w:rPr>
           <w:lang w:val="en-US" w:eastAsia="es-MX"/>
         </w:rPr>
-        <w:t xml:space="preserve"> we use the next equation </w:t>
-      </w:r>
-      <w:proofErr w:type="gramStart"/>
-      <w:r>
-        <w:rPr>
-          <w:lang w:val="en-US" w:eastAsia="es-MX"/>
-        </w:rPr>
-        <w:t>for each new learning iteration</w:t>
-      </w:r>
-      <w:proofErr w:type="gramEnd"/>
+        <w:t xml:space="preserve"> we use the next equation for </w:t>
+      </w:r>
+      <w:r>
+        <w:rPr>
+          <w:lang w:val="en-US" w:eastAsia="es-MX"/>
+        </w:rPr>
+        <w:t>the</w:t>
+      </w:r>
+      <w:r>
+        <w:rPr>
+          <w:lang w:val="en-US" w:eastAsia="es-MX"/>
+        </w:rPr>
+        <w:t xml:space="preserve"> learning iteration</w:t>
+      </w:r>
+      <w:r>
+        <w:rPr>
+          <w:lang w:val="en-US" w:eastAsia="es-MX"/>
+        </w:rPr>
+        <w:t>s</w:t>
+      </w:r>
       <w:r>
         <w:rPr>
           <w:lang w:val="en-US" w:eastAsia="es-MX"/>
@@ -12368,6 +12531,7 @@
         <w:rPr>
           <w:lang w:val="en-US" w:eastAsia="es-MX"/>
         </w:rPr>
+        <w:lastRenderedPageBreak/>
         <w:tab/>
         <w:t xml:space="preserve">Gradient factor </w:t>
       </w:r>
@@ -12486,25 +12650,7 @@
             <w:szCs w:val="28"/>
             <w:lang w:val="en-US" w:eastAsia="es-MX"/>
           </w:rPr>
-          <m:t>=0.</m:t>
-        </m:r>
-        <m:r>
-          <w:rPr>
-            <w:rFonts w:ascii="Cambria Math" w:eastAsiaTheme="minorEastAsia" w:hAnsi="Cambria Math"/>
-            <w:sz w:val="28"/>
-            <w:szCs w:val="28"/>
-            <w:lang w:val="en-US" w:eastAsia="es-MX"/>
-          </w:rPr>
-          <m:t>0</m:t>
-        </m:r>
-        <m:r>
-          <w:rPr>
-            <w:rFonts w:ascii="Cambria Math" w:eastAsiaTheme="minorEastAsia" w:hAnsi="Cambria Math"/>
-            <w:sz w:val="28"/>
-            <w:szCs w:val="28"/>
-            <w:lang w:val="en-US" w:eastAsia="es-MX"/>
-          </w:rPr>
-          <m:t>1</m:t>
+          <m:t>=0.01</m:t>
         </m:r>
       </m:oMath>
       <w:r>
@@ -12915,7 +13061,7 @@
         <w:sz w:val="20"/>
         <w:szCs w:val="20"/>
       </w:rPr>
-      <w:t>5</w:t>
+      <w:t>1</w:t>
     </w:r>
     <w:r>
       <w:rPr>
@@ -16662,7 +16808,7 @@
 </file>
 
 <file path=customXml/itemProps1.xml><?xml version="1.0" encoding="utf-8"?>
-<ds:datastoreItem xmlns:ds="http://schemas.openxmlformats.org/officeDocument/2006/customXml" ds:itemID="{7D87F73B-4D0E-49E5-B6B3-EA07E8BEFBE3}">
+<ds:datastoreItem xmlns:ds="http://schemas.openxmlformats.org/officeDocument/2006/customXml" ds:itemID="{CD760674-01A1-4552-8DDD-FC9615AE1D54}">
   <ds:schemaRefs>
     <ds:schemaRef ds:uri="http://schemas.openxmlformats.org/officeDocument/2006/bibliography"/>
   </ds:schemaRefs>

</xml_diff>

<commit_message>
Redesign NN first hidden layer
Two neurons added to the first hidden layer
</commit_message>
<xml_diff>
--- a/NN Design.docx
+++ b/NN Design.docx
@@ -177,7 +177,15 @@
         <w:rPr>
           <w:lang w:val="en-US" w:eastAsia="es-MX"/>
         </w:rPr>
-        <w:t xml:space="preserve"> (20 and 80 neurons)</w:t>
+        <w:t xml:space="preserve"> (22</w:t>
+      </w:r>
+      <w:bookmarkStart w:id="0" w:name="_GoBack"/>
+      <w:bookmarkEnd w:id="0"/>
+      <w:r>
+        <w:rPr>
+          <w:lang w:val="en-US" w:eastAsia="es-MX"/>
+        </w:rPr>
+        <w:t xml:space="preserve"> and 80 neurons)</w:t>
       </w:r>
       <w:r>
         <w:rPr>
@@ -230,9 +238,9 @@
         </w:rPr>
         <w:drawing>
           <wp:inline distT="0" distB="0" distL="0" distR="0">
-            <wp:extent cx="3209925" cy="4133850"/>
-            <wp:effectExtent l="0" t="0" r="9525" b="0"/>
-            <wp:docPr id="1" name="Imagen 1"/>
+            <wp:extent cx="3373120" cy="4080510"/>
+            <wp:effectExtent l="0" t="0" r="0" b="0"/>
+            <wp:docPr id="2" name="Imagen 2"/>
             <wp:cNvGraphicFramePr>
               <a:graphicFrameLocks xmlns:a="http://schemas.openxmlformats.org/drawingml/2006/main" noChangeAspect="1"/>
             </wp:cNvGraphicFramePr>
@@ -246,7 +254,7 @@
                     </pic:cNvPicPr>
                   </pic:nvPicPr>
                   <pic:blipFill>
-                    <a:blip r:embed="rId9" cstate="print">
+                    <a:blip r:embed="rId9">
                       <a:extLst>
                         <a:ext uri="{28A0092B-C50C-407E-A947-70E740481C1C}">
                           <a14:useLocalDpi xmlns:a14="http://schemas.microsoft.com/office/drawing/2010/main" val="0"/>
@@ -261,7 +269,7 @@
                   <pic:spPr bwMode="auto">
                     <a:xfrm>
                       <a:off x="0" y="0"/>
-                      <a:ext cx="3209925" cy="4133850"/>
+                      <a:ext cx="3373120" cy="4080510"/>
                     </a:xfrm>
                     <a:prstGeom prst="rect">
                       <a:avLst/>
@@ -1106,14 +1114,7 @@
             <w:rFonts w:ascii="Cambria Math" w:eastAsiaTheme="minorEastAsia" w:hAnsi="Cambria Math"/>
             <w:lang w:val="en-US" w:eastAsia="es-MX"/>
           </w:rPr>
-          <m:t>=0.</m:t>
-        </m:r>
-        <m:r>
-          <w:rPr>
-            <w:rFonts w:ascii="Cambria Math" w:eastAsiaTheme="minorEastAsia" w:hAnsi="Cambria Math"/>
-            <w:lang w:val="en-US" w:eastAsia="es-MX"/>
-          </w:rPr>
-          <m:t>0</m:t>
+          <m:t>=0.0</m:t>
         </m:r>
       </m:oMath>
       <w:r>
@@ -1340,14 +1341,7 @@
                 <w:rFonts w:ascii="Cambria Math" w:eastAsiaTheme="minorEastAsia" w:hAnsi="Cambria Math"/>
                 <w:lang w:val="en-US" w:eastAsia="es-MX"/>
               </w:rPr>
-              <m:t>1</m:t>
-            </m:r>
-            <m:r>
-              <w:rPr>
-                <w:rFonts w:ascii="Cambria Math" w:eastAsiaTheme="minorEastAsia" w:hAnsi="Cambria Math"/>
-                <w:lang w:val="en-US" w:eastAsia="es-MX"/>
-              </w:rPr>
-              <m:t>1</m:t>
+              <m:t>11</m:t>
             </m:r>
           </m:sub>
         </m:sSub>
@@ -1356,28 +1350,7 @@
             <w:rFonts w:ascii="Cambria Math" w:eastAsiaTheme="minorEastAsia" w:hAnsi="Cambria Math"/>
             <w:lang w:val="en-US" w:eastAsia="es-MX"/>
           </w:rPr>
-          <m:t>=</m:t>
-        </m:r>
-        <m:r>
-          <w:rPr>
-            <w:rFonts w:ascii="Cambria Math" w:eastAsiaTheme="minorEastAsia" w:hAnsi="Cambria Math"/>
-            <w:lang w:val="en-US" w:eastAsia="es-MX"/>
-          </w:rPr>
-          <m:t>1</m:t>
-        </m:r>
-        <m:r>
-          <w:rPr>
-            <w:rFonts w:ascii="Cambria Math" w:eastAsiaTheme="minorEastAsia" w:hAnsi="Cambria Math"/>
-            <w:lang w:val="en-US" w:eastAsia="es-MX"/>
-          </w:rPr>
-          <m:t>.</m:t>
-        </m:r>
-        <m:r>
-          <w:rPr>
-            <w:rFonts w:ascii="Cambria Math" w:eastAsiaTheme="minorEastAsia" w:hAnsi="Cambria Math"/>
-            <w:lang w:val="en-US" w:eastAsia="es-MX"/>
-          </w:rPr>
-          <m:t>0</m:t>
+          <m:t>=1.0</m:t>
         </m:r>
       </m:oMath>
       <w:r>
@@ -1486,14 +1459,7 @@
                 <w:rFonts w:ascii="Cambria Math" w:eastAsiaTheme="minorEastAsia" w:hAnsi="Cambria Math"/>
                 <w:lang w:val="en-US" w:eastAsia="es-MX"/>
               </w:rPr>
-              <m:t>1</m:t>
-            </m:r>
-            <m:r>
-              <w:rPr>
-                <w:rFonts w:ascii="Cambria Math" w:eastAsiaTheme="minorEastAsia" w:hAnsi="Cambria Math"/>
-                <w:lang w:val="en-US" w:eastAsia="es-MX"/>
-              </w:rPr>
-              <m:t>3</m:t>
+              <m:t>13</m:t>
             </m:r>
           </m:sub>
         </m:sSub>
@@ -1552,14 +1518,7 @@
                 <w:rFonts w:ascii="Cambria Math" w:eastAsiaTheme="minorEastAsia" w:hAnsi="Cambria Math"/>
                 <w:lang w:val="en-US" w:eastAsia="es-MX"/>
               </w:rPr>
-              <m:t>1</m:t>
-            </m:r>
-            <m:r>
-              <w:rPr>
-                <w:rFonts w:ascii="Cambria Math" w:eastAsiaTheme="minorEastAsia" w:hAnsi="Cambria Math"/>
-                <w:lang w:val="en-US" w:eastAsia="es-MX"/>
-              </w:rPr>
-              <m:t>4</m:t>
+              <m:t>14</m:t>
             </m:r>
           </m:sub>
         </m:sSub>
@@ -1618,14 +1577,7 @@
                 <w:rFonts w:ascii="Cambria Math" w:eastAsiaTheme="minorEastAsia" w:hAnsi="Cambria Math"/>
                 <w:lang w:val="en-US" w:eastAsia="es-MX"/>
               </w:rPr>
-              <m:t>1</m:t>
-            </m:r>
-            <m:r>
-              <w:rPr>
-                <w:rFonts w:ascii="Cambria Math" w:eastAsiaTheme="minorEastAsia" w:hAnsi="Cambria Math"/>
-                <w:lang w:val="en-US" w:eastAsia="es-MX"/>
-              </w:rPr>
-              <m:t>5</m:t>
+              <m:t>15</m:t>
             </m:r>
           </m:sub>
         </m:sSub>
@@ -1684,14 +1636,7 @@
                 <w:rFonts w:ascii="Cambria Math" w:eastAsiaTheme="minorEastAsia" w:hAnsi="Cambria Math"/>
                 <w:lang w:val="en-US" w:eastAsia="es-MX"/>
               </w:rPr>
-              <m:t>2</m:t>
-            </m:r>
-            <m:r>
-              <w:rPr>
-                <w:rFonts w:ascii="Cambria Math" w:eastAsiaTheme="minorEastAsia" w:hAnsi="Cambria Math"/>
-                <w:lang w:val="en-US" w:eastAsia="es-MX"/>
-              </w:rPr>
-              <m:t>2</m:t>
+              <m:t>22</m:t>
             </m:r>
           </m:sub>
         </m:sSub>
@@ -1700,14 +1645,7 @@
             <w:rFonts w:ascii="Cambria Math" w:eastAsiaTheme="minorEastAsia" w:hAnsi="Cambria Math"/>
             <w:lang w:val="en-US" w:eastAsia="es-MX"/>
           </w:rPr>
-          <m:t>=</m:t>
-        </m:r>
-        <m:r>
-          <w:rPr>
-            <w:rFonts w:ascii="Cambria Math" w:eastAsiaTheme="minorEastAsia" w:hAnsi="Cambria Math"/>
-            <w:lang w:val="en-US" w:eastAsia="es-MX"/>
-          </w:rPr>
-          <m:t>1.0</m:t>
+          <m:t>=1.0</m:t>
         </m:r>
       </m:oMath>
     </w:p>
@@ -2125,16 +2063,7 @@
                 <w:szCs w:val="32"/>
                 <w:lang w:val="en-US" w:eastAsia="es-MX"/>
               </w:rPr>
-              <m:t>2</m:t>
-            </m:r>
-            <m:r>
-              <w:rPr>
-                <w:rFonts w:ascii="Cambria Math" w:hAnsi="Cambria Math"/>
-                <w:sz w:val="32"/>
-                <w:szCs w:val="32"/>
-                <w:lang w:val="en-US" w:eastAsia="es-MX"/>
-              </w:rPr>
-              <m:t>2</m:t>
+              <m:t>22</m:t>
             </m:r>
           </m:sup>
           <m:e>
@@ -12602,8 +12531,8 @@
           <w:lang w:val="en-US" w:eastAsia="es-MX"/>
         </w:rPr>
       </w:pPr>
-      <w:bookmarkStart w:id="0" w:name="_Gradient_factor_𝜂"/>
-      <w:bookmarkEnd w:id="0"/>
+      <w:bookmarkStart w:id="1" w:name="_Gradient_factor_𝜂"/>
+      <w:bookmarkEnd w:id="1"/>
       <w:r>
         <w:rPr>
           <w:lang w:val="en-US" w:eastAsia="es-MX"/>
@@ -12738,25 +12667,7 @@
                 <w:szCs w:val="28"/>
                 <w:lang w:val="en-US" w:eastAsia="es-MX"/>
               </w:rPr>
-              <m:t>0.</m:t>
-            </m:r>
-            <m:r>
-              <w:rPr>
-                <w:rFonts w:ascii="Cambria Math" w:eastAsiaTheme="minorEastAsia" w:hAnsi="Cambria Math"/>
-                <w:sz w:val="28"/>
-                <w:szCs w:val="28"/>
-                <w:lang w:val="en-US" w:eastAsia="es-MX"/>
-              </w:rPr>
-              <m:t>0</m:t>
-            </m:r>
-            <m:r>
-              <w:rPr>
-                <w:rFonts w:ascii="Cambria Math" w:eastAsiaTheme="minorEastAsia" w:hAnsi="Cambria Math"/>
-                <w:sz w:val="28"/>
-                <w:szCs w:val="28"/>
-                <w:lang w:val="en-US" w:eastAsia="es-MX"/>
-              </w:rPr>
-              <m:t>001, 10</m:t>
+              <m:t>0.0001, 10</m:t>
             </m:r>
           </m:e>
         </m:d>
@@ -13082,16 +12993,7 @@
           <w:rFonts w:eastAsiaTheme="minorEastAsia"/>
           <w:lang w:val="en-US" w:eastAsia="es-MX"/>
         </w:rPr>
-        <w:t xml:space="preserve">  is the iteration of the learning process for a t</w:t>
-      </w:r>
-      <w:bookmarkStart w:id="1" w:name="_GoBack"/>
-      <w:bookmarkEnd w:id="1"/>
-      <w:r>
-        <w:rPr>
-          <w:rFonts w:eastAsiaTheme="minorEastAsia"/>
-          <w:lang w:val="en-US" w:eastAsia="es-MX"/>
-        </w:rPr>
-        <w:t xml:space="preserve">otal of </w:t>
+        <w:t xml:space="preserve">  is the iteration of the learning process for a total of </w:t>
       </w:r>
       <m:oMath>
         <m:r>
@@ -13192,7 +13094,7 @@
         <w:sz w:val="20"/>
         <w:szCs w:val="20"/>
       </w:rPr>
-      <w:t>6</w:t>
+      <w:t>2</w:t>
     </w:r>
     <w:r>
       <w:rPr>
@@ -16939,7 +16841,7 @@
 </file>
 
 <file path=customXml/itemProps1.xml><?xml version="1.0" encoding="utf-8"?>
-<ds:datastoreItem xmlns:ds="http://schemas.openxmlformats.org/officeDocument/2006/customXml" ds:itemID="{3E202CDD-723E-4D41-A962-1340C777C12F}">
+<ds:datastoreItem xmlns:ds="http://schemas.openxmlformats.org/officeDocument/2006/customXml" ds:itemID="{748ABF05-FE9E-47B0-86F1-84438F58EFD5}">
   <ds:schemaRefs>
     <ds:schemaRef ds:uri="http://schemas.openxmlformats.org/officeDocument/2006/bibliography"/>
   </ds:schemaRefs>

</xml_diff>